<commit_message>
fix: resolve module import issues for improved stability refactor: enhance CLI for better user experience chore: switch to pyproject.toml for dependency management, deprecating setup.py release: publish version 1.2.0 on PyPI Users can now install the package via 'pip install tex2docx'.
</commit_message>
<xml_diff>
--- a/tests/en/main_cli.docx
+++ b/tests/en/main_cli.docx
@@ -64,7 +64,7 @@
         <w:t xml:space="preserve">...</w:t>
       </w:r>
     </w:p>
-    <w:bookmarkStart w:id="30" w:name="methodology"/>
+    <w:bookmarkStart w:id="32" w:name="methodology"/>
     <w:p>
       <w:pPr>
         <w:pStyle w:val="1"/>
@@ -98,7 +98,7 @@
       <w:r>
         <w:t xml:space="preserve"> </w:t>
       </w:r>
-      <w:hyperlink w:anchor="fig:main">
+      <w:hyperlink w:anchor="multifig:multifig_main">
         <w:r>
           <w:rPr>
             <w:rStyle w:val="Hyperlink"/>
@@ -116,7 +116,7 @@
         <w:t xml:space="preserve">...</w:t>
       </w:r>
     </w:p>
-    <w:bookmarkStart w:id="23" w:name="fig:main"/>
+    <w:bookmarkStart w:id="24" w:name="multifig:multifig_main"/>
     <w:p>
       <w:pPr>
         <w:pStyle w:val="CaptionedFigure"/>
@@ -126,12 +126,12 @@
           <wp:inline>
             <wp:extent cx="4373549" cy="2384462"/>
             <wp:effectExtent b="0" l="0" r="0" t="0"/>
-            <wp:docPr descr="Figure 1: A diagram of the proposed method, which contains four main steps. " title="" id="21" name="Picture"/>
+            <wp:docPr descr="" title="" id="21" name="Picture"/>
             <a:graphic>
               <a:graphicData uri="http://schemas.openxmlformats.org/drawingml/2006/picture">
                 <pic:pic>
                   <pic:nvPicPr>
-                    <pic:cNvPr descr="main.png" id="22" name="Picture"/>
+                    <pic:cNvPr descr="multifig_main.png" id="22" name="Picture"/>
                     <pic:cNvPicPr>
                       <a:picLocks noChangeArrowheads="1" noChangeAspect="1"/>
                     </pic:cNvPicPr>
@@ -168,8 +168,18 @@
       <w:pPr>
         <w:pStyle w:val="ImageCaption"/>
       </w:pPr>
-      <w:r>
-        <w:t xml:space="preserve">Figure 1:</w:t>
+      <w:bookmarkStart w:id="23" w:name="ref_multifig:multifig_main"/>
+      <w:r>
+        <w:t xml:space="preserve">Figure </w:t>
+      </w:r>
+      <w:fldSimple w:instr="SEQ Figure \* ARABIC ">
+        <w:r>
+          <w:t>1</w:t>
+        </w:r>
+      </w:fldSimple>
+      <w:bookmarkEnd w:id="23"/>
+      <w:r>
+        <w:t xml:space="preserve">: </w:t>
       </w:r>
       <w:r>
         <w:t xml:space="preserve"> </w:t>
@@ -181,8 +191,8 @@
         <w:t xml:space="preserve"> </w:t>
       </w:r>
     </w:p>
-    <w:bookmarkEnd w:id="23"/>
-    <w:bookmarkStart w:id="28" w:name="directed-graph-model"/>
+    <w:bookmarkEnd w:id="24"/>
+    <w:bookmarkStart w:id="30" w:name="directed-graph-model"/>
     <w:p>
       <w:pPr>
         <w:pStyle w:val="2"/>
@@ -200,7 +210,7 @@
         <w:t xml:space="preserve">Directed graph Model</w:t>
       </w:r>
     </w:p>
-    <w:bookmarkStart w:id="27" w:name="fig:model"/>
+    <w:bookmarkStart w:id="29" w:name="multifig:multifig_model"/>
     <w:p>
       <w:pPr>
         <w:pStyle w:val="CaptionedFigure"/>
@@ -208,20 +218,20 @@
       <w:r>
         <w:drawing>
           <wp:inline>
-            <wp:extent cx="4373549" cy="3181318"/>
+            <wp:extent cx="4373549" cy="3054615"/>
             <wp:effectExtent b="0" l="0" r="0" t="0"/>
-            <wp:docPr descr="Figure 2: The directed graph models used in (a) the work of He et al. [1], (b) our previous work, and (c) the improved model in this paper. (d) The equivalent circuit of a battery in this method. " title="" id="25" name="Picture"/>
+            <wp:docPr descr="" title="" id="26" name="Picture"/>
             <a:graphic>
               <a:graphicData uri="http://schemas.openxmlformats.org/drawingml/2006/picture">
                 <pic:pic>
                   <pic:nvPicPr>
-                    <pic:cNvPr descr="model.png" id="26" name="Picture"/>
+                    <pic:cNvPr descr="multifig_model.png" id="27" name="Picture"/>
                     <pic:cNvPicPr>
                       <a:picLocks noChangeArrowheads="1" noChangeAspect="1"/>
                     </pic:cNvPicPr>
                   </pic:nvPicPr>
                   <pic:blipFill>
-                    <a:blip r:embed="rId24"/>
+                    <a:blip r:embed="rId25"/>
                     <a:stretch>
                       <a:fillRect/>
                     </a:stretch>
@@ -229,7 +239,7 @@
                   <pic:spPr bwMode="auto">
                     <a:xfrm>
                       <a:off x="0" y="0"/>
-                      <a:ext cx="4373549" cy="3181318"/>
+                      <a:ext cx="4373549" cy="3054615"/>
                     </a:xfrm>
                     <a:prstGeom prst="rect">
                       <a:avLst/>
@@ -252,8 +262,18 @@
       <w:pPr>
         <w:pStyle w:val="ImageCaption"/>
       </w:pPr>
-      <w:r>
-        <w:t xml:space="preserve">Figure 2:</w:t>
+      <w:bookmarkStart w:id="28" w:name="ref_multifig:multifig_model"/>
+      <w:r>
+        <w:t xml:space="preserve">Figure </w:t>
+      </w:r>
+      <w:fldSimple w:instr="SEQ Figure \* ARABIC ">
+        <w:r>
+          <w:t>2</w:t>
+        </w:r>
+      </w:fldSimple>
+      <w:bookmarkEnd w:id="28"/>
+      <w:r>
+        <w:t xml:space="preserve">: </w:t>
       </w:r>
       <w:r>
         <w:t xml:space="preserve"> </w:t>
@@ -280,12 +300,18 @@
         <w:t xml:space="preserve"> </w:t>
       </w:r>
     </w:p>
-    <w:bookmarkEnd w:id="27"/>
+    <w:bookmarkEnd w:id="29"/>
     <w:p>
       <w:pPr>
         <w:pStyle w:val="BodyText"/>
       </w:pPr>
       <w:r>
+        <w:t xml:space="preserve">(Check the ref of subfigures)</w:t>
+      </w:r>
+      <w:r>
+        <w:t xml:space="preserve"> </w:t>
+      </w:r>
+      <w:r>
         <w:t xml:space="preserve">He et al.</w:t>
       </w:r>
       <w:r>
@@ -303,7 +329,7 @@
       <w:r>
         <w:t xml:space="preserve"> </w:t>
       </w:r>
-      <w:hyperlink w:anchor="fig:model">
+      <w:hyperlink w:anchor="multifig:multifig_model">
         <w:r>
           <w:rPr>
             <w:rStyle w:val="Hyperlink"/>
@@ -329,7 +355,7 @@
       <w:r>
         <w:t xml:space="preserve"> </w:t>
       </w:r>
-      <w:hyperlink w:anchor="fig:model">
+      <w:hyperlink w:anchor="multifig:multifig_model">
         <w:r>
           <w:rPr>
             <w:rStyle w:val="Hyperlink"/>
@@ -355,7 +381,7 @@
       <w:r>
         <w:t xml:space="preserve"> </w:t>
       </w:r>
-      <w:hyperlink w:anchor="fig:model">
+      <w:hyperlink w:anchor="multifig:multifig_model">
         <w:r>
           <w:rPr>
             <w:rStyle w:val="Hyperlink"/>
@@ -370,11 +396,103 @@
         <w:t xml:space="preserve"> </w:t>
       </w:r>
       <w:r>
+        <w:t xml:space="preserve">The following provides a detailed explanation of the method used for equating components in RBSs and constructing the directed graph model.</w:t>
+      </w:r>
+    </w:p>
+    <w:p>
+      <w:pPr>
+        <w:pStyle w:val="BodyText"/>
+      </w:pPr>
+      <w:r>
+        <w:t xml:space="preserve">He et al.</w:t>
+      </w:r>
+      <w:r>
+        <w:t xml:space="preserve"> </w:t>
+      </w:r>
+      <w:r>
+        <w:t xml:space="preserve">[1]</w:t>
+      </w:r>
+      <w:r>
+        <w:t xml:space="preserve"> </w:t>
+      </w:r>
+      <w:r>
+        <w:t xml:space="preserve">proposed an abstracted directed graph model for an RBS, where the nodes represent the batteries, the edges represent the configuration flexibility, and the weight of each vertex corresponds to the battery voltage (Fig.</w:t>
+      </w:r>
+      <w:r>
+        <w:t xml:space="preserve"> </w:t>
+      </w:r>
+      <w:hyperlink w:anchor="multifig:multifig_model">
+        <w:r>
+          <w:rPr>
+            <w:rStyle w:val="Hyperlink"/>
+          </w:rPr>
+          <w:t xml:space="preserve">2</w:t>
+        </w:r>
+      </w:hyperlink>
+      <w:r>
+        <w:t xml:space="preserve">(a)).</w:t>
+      </w:r>
+      <w:r>
+        <w:t xml:space="preserve"> </w:t>
+      </w:r>
+      <w:r>
+        <w:t xml:space="preserve">...</w:t>
+      </w:r>
+      <w:r>
+        <w:t xml:space="preserve"> </w:t>
+      </w:r>
+      <w:r>
+        <w:t xml:space="preserve">We previously proposed a directed graph model that differs significantly from He et al.’s model by using nodes to represent the connections between batteries and switches and directed edges to represent batteries and switches (Fig.</w:t>
+      </w:r>
+      <w:r>
+        <w:t xml:space="preserve"> </w:t>
+      </w:r>
+      <w:hyperlink w:anchor="multifig:multifig_model">
+        <w:r>
+          <w:rPr>
+            <w:rStyle w:val="Hyperlink"/>
+          </w:rPr>
+          <w:t xml:space="preserve">2</w:t>
+        </w:r>
+      </w:hyperlink>
+      <w:r>
+        <w:t xml:space="preserve">(b)), allowing for a one-to-one correspondence between an RBS structure and its directed graph model.</w:t>
+      </w:r>
+      <w:r>
+        <w:t xml:space="preserve"> </w:t>
+      </w:r>
+      <w:r>
+        <w:t xml:space="preserve">...</w:t>
+      </w:r>
+      <w:r>
+        <w:t xml:space="preserve"> </w:t>
+      </w:r>
+      <w:r>
+        <w:t xml:space="preserve">Fig.</w:t>
+      </w:r>
+      <w:r>
+        <w:t xml:space="preserve"> </w:t>
+      </w:r>
+      <w:hyperlink w:anchor="multifig:multifig_model">
+        <w:r>
+          <w:rPr>
+            <w:rStyle w:val="Hyperlink"/>
+          </w:rPr>
+          <w:t xml:space="preserve">2</w:t>
+        </w:r>
+      </w:hyperlink>
+      <w:r>
+        <w:t xml:space="preserve">(c) shows the improved directed graph model used in this paper.</w:t>
+      </w:r>
+      <w:r>
+        <w:t xml:space="preserve"> </w:t>
+      </w:r>
+      <w:r>
         <w:t xml:space="preserve">The following provides a detailed explanation of the method used for equating components in an RBS and constructing the directed graph model.</w:t>
       </w:r>
     </w:p>
-    <w:bookmarkEnd w:id="28"/>
-    <w:bookmarkStart w:id="29" w:name="constraints-and-objective-function"/>
+    <w:bookmarkEnd w:id="30"/>
+    <w:bookmarkStart w:id="31" w:name="constraints-and-objective-function"/>
     <w:p>
       <w:pPr>
         <w:pStyle w:val="2"/>
@@ -1408,9 +1526,9 @@
         </w:tc>
       </w:tr>
     </w:tbl>
-    <w:bookmarkEnd w:id="29"/>
-    <w:bookmarkEnd w:id="30"/>
-    <w:bookmarkStart w:id="34" w:name="bibliography"/>
+    <w:bookmarkEnd w:id="31"/>
+    <w:bookmarkEnd w:id="32"/>
+    <w:bookmarkStart w:id="36" w:name="bibliography"/>
     <w:p>
       <w:pPr>
         <w:pStyle w:val="1"/>
@@ -1419,8 +1537,8 @@
         <w:t xml:space="preserve">Reference</w:t>
       </w:r>
     </w:p>
-    <w:bookmarkStart w:id="33" w:name="refs"/>
-    <w:bookmarkStart w:id="32" w:name="X858b7068e1ed261e07a1481bf8909a2ea6de868"/>
+    <w:bookmarkStart w:id="35" w:name="refs"/>
+    <w:bookmarkStart w:id="34" w:name="X858b7068e1ed261e07a1481bf8909a2ea6de868"/>
     <w:p>
       <w:pPr>
         <w:pStyle w:val="Bibliography"/>
@@ -1540,7 +1658,7 @@
       <w:r>
         <w:t xml:space="preserve"> </w:t>
       </w:r>
-      <w:hyperlink r:id="rId31">
+      <w:hyperlink r:id="rId33">
         <w:r>
           <w:rPr>
             <w:rStyle w:val="Hyperlink"/>
@@ -1552,16 +1670,16 @@
         <w:t xml:space="preserve">.</w:t>
       </w:r>
     </w:p>
-    <w:bookmarkEnd w:id="32"/>
-    <w:bookmarkEnd w:id="33"/>
     <w:bookmarkEnd w:id="34"/>
+    <w:bookmarkEnd w:id="35"/>
+    <w:bookmarkEnd w:id="36"/>
     <w:sectPr>
       <w:headerReference r:id="rId10" w:type="even"/>
       <w:headerReference r:id="rId9" w:type="default"/>
-      <w:footerReference r:id="rId12" w:type="even"/>
-      <w:footerReference r:id="rId14" w:type="default"/>
+      <w:footerReference r:id="rId14" w:type="even"/>
+      <w:footerReference r:id="rId13" w:type="default"/>
       <w:headerReference r:id="rId11" w:type="first"/>
-      <w:footerReference r:id="rId13" w:type="first"/>
+      <w:footerReference r:id="rId12" w:type="first"/>
       <w:type w:val="continuous"/>
       <w:pgSz w:h="16838" w:w="11906"/>
       <w:pgMar w:bottom="1134" w:footer="708" w:gutter="0" w:header="708" w:left="1417" w:right="1417" w:top="1417"/>
@@ -1577,7 +1695,7 @@
 </file>
 
 <file path=word/footer1.xml><?xml version="1.0" encoding="utf-8"?>
-<w:ftr xmlns:wpc="http://schemas.microsoft.com/office/word/2010/wordprocessingCanvas" xmlns:cx="http://schemas.microsoft.com/office/drawing/2014/chartex" xmlns:cx1="http://schemas.microsoft.com/office/drawing/2015/9/8/chartex" xmlns:cx2="http://schemas.microsoft.com/office/drawing/2015/10/21/chartex" xmlns:cx3="http://schemas.microsoft.com/office/drawing/2016/5/9/chartex" xmlns:cx4="http://schemas.microsoft.com/office/drawing/2016/5/10/chartex" xmlns:cx5="http://schemas.microsoft.com/office/drawing/2016/5/11/chartex" xmlns:cx6="http://schemas.microsoft.com/office/drawing/2016/5/12/chartex" xmlns:cx7="http://schemas.microsoft.com/office/drawing/2016/5/13/chartex" xmlns:cx8="http://schemas.microsoft.com/office/drawing/2016/5/14/chartex" xmlns:mc="http://schemas.openxmlformats.org/markup-compatibility/2006" xmlns:aink="http://schemas.microsoft.com/office/drawing/2016/ink" xmlns:am3d="http://schemas.microsoft.com/office/drawing/2017/model3d" xmlns:o="urn:schemas-microsoft-com:office:office" xmlns:oel="http://schemas.microsoft.com/office/2019/extlst" xmlns:r="http://schemas.openxmlformats.org/officeDocument/2006/relationships" xmlns:m="http://schemas.openxmlformats.org/officeDocument/2006/math" xmlns:v="urn:schemas-microsoft-com:vml" xmlns:wp14="http://schemas.microsoft.com/office/word/2010/wordprocessingDrawing" xmlns:wp="http://schemas.openxmlformats.org/drawingml/2006/wordprocessingDrawing" xmlns:w10="urn:schemas-microsoft-com:office:word" xmlns:w="http://schemas.openxmlformats.org/wordprocessingml/2006/main" xmlns:w14="http://schemas.microsoft.com/office/word/2010/wordml" xmlns:w15="http://schemas.microsoft.com/office/word/2012/wordml" xmlns:w16cex="http://schemas.microsoft.com/office/word/2018/wordml/cex" xmlns:w16cid="http://schemas.microsoft.com/office/word/2016/wordml/cid" xmlns:w16="http://schemas.microsoft.com/office/word/2018/wordml" xmlns:w16du="http://schemas.microsoft.com/office/word/2023/wordml/word16du" xmlns:w16sdtdh="http://schemas.microsoft.com/office/word/2020/wordml/sdtdatahash" xmlns:w16se="http://schemas.microsoft.com/office/word/2015/wordml/symex" xmlns:wpg="http://schemas.microsoft.com/office/word/2010/wordprocessingGroup" xmlns:wpi="http://schemas.microsoft.com/office/word/2010/wordprocessingInk" xmlns:wne="http://schemas.microsoft.com/office/word/2006/wordml" xmlns:wps="http://schemas.microsoft.com/office/word/2010/wordprocessingShape" mc:Ignorable="w14 w15 w16se w16cid w16 w16cex w16sdtdh wp14">
+<w:ftr xmlns:wpc="http://schemas.microsoft.com/office/word/2010/wordprocessingCanvas" xmlns:cx="http://schemas.microsoft.com/office/drawing/2014/chartex" xmlns:cx1="http://schemas.microsoft.com/office/drawing/2015/9/8/chartex" xmlns:cx2="http://schemas.microsoft.com/office/drawing/2015/10/21/chartex" xmlns:cx3="http://schemas.microsoft.com/office/drawing/2016/5/9/chartex" xmlns:cx4="http://schemas.microsoft.com/office/drawing/2016/5/10/chartex" xmlns:cx5="http://schemas.microsoft.com/office/drawing/2016/5/11/chartex" xmlns:cx6="http://schemas.microsoft.com/office/drawing/2016/5/12/chartex" xmlns:cx7="http://schemas.microsoft.com/office/drawing/2016/5/13/chartex" xmlns:cx8="http://schemas.microsoft.com/office/drawing/2016/5/14/chartex" xmlns:mc="http://schemas.openxmlformats.org/markup-compatibility/2006" xmlns:aink="http://schemas.microsoft.com/office/drawing/2016/ink" xmlns:am3d="http://schemas.microsoft.com/office/drawing/2017/model3d" xmlns:o="urn:schemas-microsoft-com:office:office" xmlns:oel="http://schemas.microsoft.com/office/2019/extlst" xmlns:r="http://schemas.openxmlformats.org/officeDocument/2006/relationships" xmlns:m="http://schemas.openxmlformats.org/officeDocument/2006/math" xmlns:v="urn:schemas-microsoft-com:vml" xmlns:wp14="http://schemas.microsoft.com/office/word/2010/wordprocessingDrawing" xmlns:wp="http://schemas.openxmlformats.org/drawingml/2006/wordprocessingDrawing" xmlns:w10="urn:schemas-microsoft-com:office:word" xmlns:w="http://schemas.openxmlformats.org/wordprocessingml/2006/main" xmlns:w14="http://schemas.microsoft.com/office/word/2010/wordml" xmlns:w15="http://schemas.microsoft.com/office/word/2012/wordml" xmlns:w16cex="http://schemas.microsoft.com/office/word/2018/wordml/cex" xmlns:w16cid="http://schemas.microsoft.com/office/word/2016/wordml/cid" xmlns:w16="http://schemas.microsoft.com/office/word/2018/wordml" xmlns:w16du="http://schemas.microsoft.com/office/word/2023/wordml/word16du" xmlns:w16sdtdh="http://schemas.microsoft.com/office/word/2020/wordml/sdtdatahash" xmlns:w16se="http://schemas.microsoft.com/office/word/2015/wordml/symex" xmlns:wpg="http://schemas.microsoft.com/office/word/2010/wordprocessingGroup" xmlns:wpi="http://schemas.microsoft.com/office/word/2010/wordprocessingInk" xmlns:wne="http://schemas.microsoft.com/office/word/2006/wordml" xmlns:wps="http://schemas.microsoft.com/office/word/2010/wordprocessingShape" mc:Ignorable="w14 w15 w16se w16cid w16 w16cex w16sdtdh w16du wp14">
   <w:p>
     <w:pPr>
       <w:pStyle w:val="a7"/>
@@ -1588,7 +1706,7 @@
 </file>
 
 <file path=word/footer2.xml><?xml version="1.0" encoding="utf-8"?>
-<w:ftr xmlns:wpc="http://schemas.microsoft.com/office/word/2010/wordprocessingCanvas" xmlns:cx="http://schemas.microsoft.com/office/drawing/2014/chartex" xmlns:cx1="http://schemas.microsoft.com/office/drawing/2015/9/8/chartex" xmlns:cx2="http://schemas.microsoft.com/office/drawing/2015/10/21/chartex" xmlns:cx3="http://schemas.microsoft.com/office/drawing/2016/5/9/chartex" xmlns:cx4="http://schemas.microsoft.com/office/drawing/2016/5/10/chartex" xmlns:cx5="http://schemas.microsoft.com/office/drawing/2016/5/11/chartex" xmlns:cx6="http://schemas.microsoft.com/office/drawing/2016/5/12/chartex" xmlns:cx7="http://schemas.microsoft.com/office/drawing/2016/5/13/chartex" xmlns:cx8="http://schemas.microsoft.com/office/drawing/2016/5/14/chartex" xmlns:mc="http://schemas.openxmlformats.org/markup-compatibility/2006" xmlns:aink="http://schemas.microsoft.com/office/drawing/2016/ink" xmlns:am3d="http://schemas.microsoft.com/office/drawing/2017/model3d" xmlns:o="urn:schemas-microsoft-com:office:office" xmlns:oel="http://schemas.microsoft.com/office/2019/extlst" xmlns:r="http://schemas.openxmlformats.org/officeDocument/2006/relationships" xmlns:m="http://schemas.openxmlformats.org/officeDocument/2006/math" xmlns:v="urn:schemas-microsoft-com:vml" xmlns:wp14="http://schemas.microsoft.com/office/word/2010/wordprocessingDrawing" xmlns:wp="http://schemas.openxmlformats.org/drawingml/2006/wordprocessingDrawing" xmlns:w10="urn:schemas-microsoft-com:office:word" xmlns:w="http://schemas.openxmlformats.org/wordprocessingml/2006/main" xmlns:w14="http://schemas.microsoft.com/office/word/2010/wordml" xmlns:w15="http://schemas.microsoft.com/office/word/2012/wordml" xmlns:w16cex="http://schemas.microsoft.com/office/word/2018/wordml/cex" xmlns:w16cid="http://schemas.microsoft.com/office/word/2016/wordml/cid" xmlns:w16="http://schemas.microsoft.com/office/word/2018/wordml" xmlns:w16du="http://schemas.microsoft.com/office/word/2023/wordml/word16du" xmlns:w16sdtdh="http://schemas.microsoft.com/office/word/2020/wordml/sdtdatahash" xmlns:w16se="http://schemas.microsoft.com/office/word/2015/wordml/symex" xmlns:wpg="http://schemas.microsoft.com/office/word/2010/wordprocessingGroup" xmlns:wpi="http://schemas.microsoft.com/office/word/2010/wordprocessingInk" xmlns:wne="http://schemas.microsoft.com/office/word/2006/wordml" xmlns:wps="http://schemas.microsoft.com/office/word/2010/wordprocessingShape" mc:Ignorable="w14 w15 w16se w16cid w16 w16cex w16sdtdh wp14">
+<w:ftr xmlns:wpc="http://schemas.microsoft.com/office/word/2010/wordprocessingCanvas" xmlns:cx="http://schemas.microsoft.com/office/drawing/2014/chartex" xmlns:cx1="http://schemas.microsoft.com/office/drawing/2015/9/8/chartex" xmlns:cx2="http://schemas.microsoft.com/office/drawing/2015/10/21/chartex" xmlns:cx3="http://schemas.microsoft.com/office/drawing/2016/5/9/chartex" xmlns:cx4="http://schemas.microsoft.com/office/drawing/2016/5/10/chartex" xmlns:cx5="http://schemas.microsoft.com/office/drawing/2016/5/11/chartex" xmlns:cx6="http://schemas.microsoft.com/office/drawing/2016/5/12/chartex" xmlns:cx7="http://schemas.microsoft.com/office/drawing/2016/5/13/chartex" xmlns:cx8="http://schemas.microsoft.com/office/drawing/2016/5/14/chartex" xmlns:mc="http://schemas.openxmlformats.org/markup-compatibility/2006" xmlns:aink="http://schemas.microsoft.com/office/drawing/2016/ink" xmlns:am3d="http://schemas.microsoft.com/office/drawing/2017/model3d" xmlns:o="urn:schemas-microsoft-com:office:office" xmlns:oel="http://schemas.microsoft.com/office/2019/extlst" xmlns:r="http://schemas.openxmlformats.org/officeDocument/2006/relationships" xmlns:m="http://schemas.openxmlformats.org/officeDocument/2006/math" xmlns:v="urn:schemas-microsoft-com:vml" xmlns:wp14="http://schemas.microsoft.com/office/word/2010/wordprocessingDrawing" xmlns:wp="http://schemas.openxmlformats.org/drawingml/2006/wordprocessingDrawing" xmlns:w10="urn:schemas-microsoft-com:office:word" xmlns:w="http://schemas.openxmlformats.org/wordprocessingml/2006/main" xmlns:w14="http://schemas.microsoft.com/office/word/2010/wordml" xmlns:w15="http://schemas.microsoft.com/office/word/2012/wordml" xmlns:w16cex="http://schemas.microsoft.com/office/word/2018/wordml/cex" xmlns:w16cid="http://schemas.microsoft.com/office/word/2016/wordml/cid" xmlns:w16="http://schemas.microsoft.com/office/word/2018/wordml" xmlns:w16du="http://schemas.microsoft.com/office/word/2023/wordml/word16du" xmlns:w16sdtdh="http://schemas.microsoft.com/office/word/2020/wordml/sdtdatahash" xmlns:w16se="http://schemas.microsoft.com/office/word/2015/wordml/symex" xmlns:wpg="http://schemas.microsoft.com/office/word/2010/wordprocessingGroup" xmlns:wpi="http://schemas.microsoft.com/office/word/2010/wordprocessingInk" xmlns:wne="http://schemas.microsoft.com/office/word/2006/wordml" xmlns:wps="http://schemas.microsoft.com/office/word/2010/wordprocessingShape" mc:Ignorable="w14 w15 w16se w16cid w16 w16cex w16sdtdh w16du wp14">
   <w:p>
     <w:pPr>
       <w:pStyle w:val="a7"/>
@@ -1625,7 +1743,7 @@
 </file>
 
 <file path=word/footer3.xml><?xml version="1.0" encoding="utf-8"?>
-<w:ftr xmlns:wpc="http://schemas.microsoft.com/office/word/2010/wordprocessingCanvas" xmlns:cx="http://schemas.microsoft.com/office/drawing/2014/chartex" xmlns:cx1="http://schemas.microsoft.com/office/drawing/2015/9/8/chartex" xmlns:cx2="http://schemas.microsoft.com/office/drawing/2015/10/21/chartex" xmlns:cx3="http://schemas.microsoft.com/office/drawing/2016/5/9/chartex" xmlns:cx4="http://schemas.microsoft.com/office/drawing/2016/5/10/chartex" xmlns:cx5="http://schemas.microsoft.com/office/drawing/2016/5/11/chartex" xmlns:cx6="http://schemas.microsoft.com/office/drawing/2016/5/12/chartex" xmlns:cx7="http://schemas.microsoft.com/office/drawing/2016/5/13/chartex" xmlns:cx8="http://schemas.microsoft.com/office/drawing/2016/5/14/chartex" xmlns:mc="http://schemas.openxmlformats.org/markup-compatibility/2006" xmlns:aink="http://schemas.microsoft.com/office/drawing/2016/ink" xmlns:am3d="http://schemas.microsoft.com/office/drawing/2017/model3d" xmlns:o="urn:schemas-microsoft-com:office:office" xmlns:oel="http://schemas.microsoft.com/office/2019/extlst" xmlns:r="http://schemas.openxmlformats.org/officeDocument/2006/relationships" xmlns:m="http://schemas.openxmlformats.org/officeDocument/2006/math" xmlns:v="urn:schemas-microsoft-com:vml" xmlns:wp14="http://schemas.microsoft.com/office/word/2010/wordprocessingDrawing" xmlns:wp="http://schemas.openxmlformats.org/drawingml/2006/wordprocessingDrawing" xmlns:w10="urn:schemas-microsoft-com:office:word" xmlns:w="http://schemas.openxmlformats.org/wordprocessingml/2006/main" xmlns:w14="http://schemas.microsoft.com/office/word/2010/wordml" xmlns:w15="http://schemas.microsoft.com/office/word/2012/wordml" xmlns:w16cex="http://schemas.microsoft.com/office/word/2018/wordml/cex" xmlns:w16cid="http://schemas.microsoft.com/office/word/2016/wordml/cid" xmlns:w16="http://schemas.microsoft.com/office/word/2018/wordml" xmlns:w16du="http://schemas.microsoft.com/office/word/2023/wordml/word16du" xmlns:w16sdtdh="http://schemas.microsoft.com/office/word/2020/wordml/sdtdatahash" xmlns:w16se="http://schemas.microsoft.com/office/word/2015/wordml/symex" xmlns:wpg="http://schemas.microsoft.com/office/word/2010/wordprocessingGroup" xmlns:wpi="http://schemas.microsoft.com/office/word/2010/wordprocessingInk" xmlns:wne="http://schemas.microsoft.com/office/word/2006/wordml" xmlns:wps="http://schemas.microsoft.com/office/word/2010/wordprocessingShape" mc:Ignorable="w14 w15 w16se w16cid w16 w16cex w16sdtdh wp14">
+<w:ftr xmlns:wpc="http://schemas.microsoft.com/office/word/2010/wordprocessingCanvas" xmlns:cx="http://schemas.microsoft.com/office/drawing/2014/chartex" xmlns:cx1="http://schemas.microsoft.com/office/drawing/2015/9/8/chartex" xmlns:cx2="http://schemas.microsoft.com/office/drawing/2015/10/21/chartex" xmlns:cx3="http://schemas.microsoft.com/office/drawing/2016/5/9/chartex" xmlns:cx4="http://schemas.microsoft.com/office/drawing/2016/5/10/chartex" xmlns:cx5="http://schemas.microsoft.com/office/drawing/2016/5/11/chartex" xmlns:cx6="http://schemas.microsoft.com/office/drawing/2016/5/12/chartex" xmlns:cx7="http://schemas.microsoft.com/office/drawing/2016/5/13/chartex" xmlns:cx8="http://schemas.microsoft.com/office/drawing/2016/5/14/chartex" xmlns:mc="http://schemas.openxmlformats.org/markup-compatibility/2006" xmlns:aink="http://schemas.microsoft.com/office/drawing/2016/ink" xmlns:am3d="http://schemas.microsoft.com/office/drawing/2017/model3d" xmlns:o="urn:schemas-microsoft-com:office:office" xmlns:oel="http://schemas.microsoft.com/office/2019/extlst" xmlns:r="http://schemas.openxmlformats.org/officeDocument/2006/relationships" xmlns:m="http://schemas.openxmlformats.org/officeDocument/2006/math" xmlns:v="urn:schemas-microsoft-com:vml" xmlns:wp14="http://schemas.microsoft.com/office/word/2010/wordprocessingDrawing" xmlns:wp="http://schemas.openxmlformats.org/drawingml/2006/wordprocessingDrawing" xmlns:w10="urn:schemas-microsoft-com:office:word" xmlns:w="http://schemas.openxmlformats.org/wordprocessingml/2006/main" xmlns:w14="http://schemas.microsoft.com/office/word/2010/wordml" xmlns:w15="http://schemas.microsoft.com/office/word/2012/wordml" xmlns:w16cex="http://schemas.microsoft.com/office/word/2018/wordml/cex" xmlns:w16cid="http://schemas.microsoft.com/office/word/2016/wordml/cid" xmlns:w16="http://schemas.microsoft.com/office/word/2018/wordml" xmlns:w16du="http://schemas.microsoft.com/office/word/2023/wordml/word16du" xmlns:w16sdtdh="http://schemas.microsoft.com/office/word/2020/wordml/sdtdatahash" xmlns:w16se="http://schemas.microsoft.com/office/word/2015/wordml/symex" xmlns:wpg="http://schemas.microsoft.com/office/word/2010/wordprocessingGroup" xmlns:wpi="http://schemas.microsoft.com/office/word/2010/wordprocessingInk" xmlns:wne="http://schemas.microsoft.com/office/word/2006/wordml" xmlns:wps="http://schemas.microsoft.com/office/word/2010/wordprocessingShape" mc:Ignorable="w14 w15 w16se w16cid w16 w16cex w16sdtdh w16du wp14">
   <w:p>
     <w:pPr>
       <w:pStyle w:val="a7"/>
@@ -1655,7 +1773,7 @@
 </file>
 
 <file path=word/header1.xml><?xml version="1.0" encoding="utf-8"?>
-<w:hdr xmlns:wpc="http://schemas.microsoft.com/office/word/2010/wordprocessingCanvas" xmlns:cx="http://schemas.microsoft.com/office/drawing/2014/chartex" xmlns:cx1="http://schemas.microsoft.com/office/drawing/2015/9/8/chartex" xmlns:cx2="http://schemas.microsoft.com/office/drawing/2015/10/21/chartex" xmlns:cx3="http://schemas.microsoft.com/office/drawing/2016/5/9/chartex" xmlns:cx4="http://schemas.microsoft.com/office/drawing/2016/5/10/chartex" xmlns:cx5="http://schemas.microsoft.com/office/drawing/2016/5/11/chartex" xmlns:cx6="http://schemas.microsoft.com/office/drawing/2016/5/12/chartex" xmlns:cx7="http://schemas.microsoft.com/office/drawing/2016/5/13/chartex" xmlns:cx8="http://schemas.microsoft.com/office/drawing/2016/5/14/chartex" xmlns:mc="http://schemas.openxmlformats.org/markup-compatibility/2006" xmlns:aink="http://schemas.microsoft.com/office/drawing/2016/ink" xmlns:am3d="http://schemas.microsoft.com/office/drawing/2017/model3d" xmlns:o="urn:schemas-microsoft-com:office:office" xmlns:oel="http://schemas.microsoft.com/office/2019/extlst" xmlns:r="http://schemas.openxmlformats.org/officeDocument/2006/relationships" xmlns:m="http://schemas.openxmlformats.org/officeDocument/2006/math" xmlns:v="urn:schemas-microsoft-com:vml" xmlns:wp14="http://schemas.microsoft.com/office/word/2010/wordprocessingDrawing" xmlns:wp="http://schemas.openxmlformats.org/drawingml/2006/wordprocessingDrawing" xmlns:w10="urn:schemas-microsoft-com:office:word" xmlns:w="http://schemas.openxmlformats.org/wordprocessingml/2006/main" xmlns:w14="http://schemas.microsoft.com/office/word/2010/wordml" xmlns:w15="http://schemas.microsoft.com/office/word/2012/wordml" xmlns:w16cex="http://schemas.microsoft.com/office/word/2018/wordml/cex" xmlns:w16cid="http://schemas.microsoft.com/office/word/2016/wordml/cid" xmlns:w16="http://schemas.microsoft.com/office/word/2018/wordml" xmlns:w16du="http://schemas.microsoft.com/office/word/2023/wordml/word16du" xmlns:w16sdtdh="http://schemas.microsoft.com/office/word/2020/wordml/sdtdatahash" xmlns:w16se="http://schemas.microsoft.com/office/word/2015/wordml/symex" xmlns:wpg="http://schemas.microsoft.com/office/word/2010/wordprocessingGroup" xmlns:wpi="http://schemas.microsoft.com/office/word/2010/wordprocessingInk" xmlns:wne="http://schemas.microsoft.com/office/word/2006/wordml" xmlns:wps="http://schemas.microsoft.com/office/word/2010/wordprocessingShape" mc:Ignorable="w14 w15 w16se w16cid w16 w16cex w16sdtdh wp14">
+<w:hdr xmlns:wpc="http://schemas.microsoft.com/office/word/2010/wordprocessingCanvas" xmlns:cx="http://schemas.microsoft.com/office/drawing/2014/chartex" xmlns:cx1="http://schemas.microsoft.com/office/drawing/2015/9/8/chartex" xmlns:cx2="http://schemas.microsoft.com/office/drawing/2015/10/21/chartex" xmlns:cx3="http://schemas.microsoft.com/office/drawing/2016/5/9/chartex" xmlns:cx4="http://schemas.microsoft.com/office/drawing/2016/5/10/chartex" xmlns:cx5="http://schemas.microsoft.com/office/drawing/2016/5/11/chartex" xmlns:cx6="http://schemas.microsoft.com/office/drawing/2016/5/12/chartex" xmlns:cx7="http://schemas.microsoft.com/office/drawing/2016/5/13/chartex" xmlns:cx8="http://schemas.microsoft.com/office/drawing/2016/5/14/chartex" xmlns:mc="http://schemas.openxmlformats.org/markup-compatibility/2006" xmlns:aink="http://schemas.microsoft.com/office/drawing/2016/ink" xmlns:am3d="http://schemas.microsoft.com/office/drawing/2017/model3d" xmlns:o="urn:schemas-microsoft-com:office:office" xmlns:oel="http://schemas.microsoft.com/office/2019/extlst" xmlns:r="http://schemas.openxmlformats.org/officeDocument/2006/relationships" xmlns:m="http://schemas.openxmlformats.org/officeDocument/2006/math" xmlns:v="urn:schemas-microsoft-com:vml" xmlns:wp14="http://schemas.microsoft.com/office/word/2010/wordprocessingDrawing" xmlns:wp="http://schemas.openxmlformats.org/drawingml/2006/wordprocessingDrawing" xmlns:w10="urn:schemas-microsoft-com:office:word" xmlns:w="http://schemas.openxmlformats.org/wordprocessingml/2006/main" xmlns:w14="http://schemas.microsoft.com/office/word/2010/wordml" xmlns:w15="http://schemas.microsoft.com/office/word/2012/wordml" xmlns:w16cex="http://schemas.microsoft.com/office/word/2018/wordml/cex" xmlns:w16cid="http://schemas.microsoft.com/office/word/2016/wordml/cid" xmlns:w16="http://schemas.microsoft.com/office/word/2018/wordml" xmlns:w16du="http://schemas.microsoft.com/office/word/2023/wordml/word16du" xmlns:w16sdtdh="http://schemas.microsoft.com/office/word/2020/wordml/sdtdatahash" xmlns:w16se="http://schemas.microsoft.com/office/word/2015/wordml/symex" xmlns:wpg="http://schemas.microsoft.com/office/word/2010/wordprocessingGroup" xmlns:wpi="http://schemas.microsoft.com/office/word/2010/wordprocessingInk" xmlns:wne="http://schemas.microsoft.com/office/word/2006/wordml" xmlns:wps="http://schemas.microsoft.com/office/word/2010/wordprocessingShape" mc:Ignorable="w14 w15 w16se w16cid w16 w16cex w16sdtdh w16du wp14">
   <w:p>
     <w:pPr>
       <w:pStyle w:val="a5"/>
@@ -1666,7 +1784,7 @@
 </file>
 
 <file path=word/header2.xml><?xml version="1.0" encoding="utf-8"?>
-<w:hdr xmlns:wpc="http://schemas.microsoft.com/office/word/2010/wordprocessingCanvas" xmlns:cx="http://schemas.microsoft.com/office/drawing/2014/chartex" xmlns:cx1="http://schemas.microsoft.com/office/drawing/2015/9/8/chartex" xmlns:cx2="http://schemas.microsoft.com/office/drawing/2015/10/21/chartex" xmlns:cx3="http://schemas.microsoft.com/office/drawing/2016/5/9/chartex" xmlns:cx4="http://schemas.microsoft.com/office/drawing/2016/5/10/chartex" xmlns:cx5="http://schemas.microsoft.com/office/drawing/2016/5/11/chartex" xmlns:cx6="http://schemas.microsoft.com/office/drawing/2016/5/12/chartex" xmlns:cx7="http://schemas.microsoft.com/office/drawing/2016/5/13/chartex" xmlns:cx8="http://schemas.microsoft.com/office/drawing/2016/5/14/chartex" xmlns:mc="http://schemas.openxmlformats.org/markup-compatibility/2006" xmlns:aink="http://schemas.microsoft.com/office/drawing/2016/ink" xmlns:am3d="http://schemas.microsoft.com/office/drawing/2017/model3d" xmlns:o="urn:schemas-microsoft-com:office:office" xmlns:oel="http://schemas.microsoft.com/office/2019/extlst" xmlns:r="http://schemas.openxmlformats.org/officeDocument/2006/relationships" xmlns:m="http://schemas.openxmlformats.org/officeDocument/2006/math" xmlns:v="urn:schemas-microsoft-com:vml" xmlns:wp14="http://schemas.microsoft.com/office/word/2010/wordprocessingDrawing" xmlns:wp="http://schemas.openxmlformats.org/drawingml/2006/wordprocessingDrawing" xmlns:w10="urn:schemas-microsoft-com:office:word" xmlns:w="http://schemas.openxmlformats.org/wordprocessingml/2006/main" xmlns:w14="http://schemas.microsoft.com/office/word/2010/wordml" xmlns:w15="http://schemas.microsoft.com/office/word/2012/wordml" xmlns:w16cex="http://schemas.microsoft.com/office/word/2018/wordml/cex" xmlns:w16cid="http://schemas.microsoft.com/office/word/2016/wordml/cid" xmlns:w16="http://schemas.microsoft.com/office/word/2018/wordml" xmlns:w16du="http://schemas.microsoft.com/office/word/2023/wordml/word16du" xmlns:w16sdtdh="http://schemas.microsoft.com/office/word/2020/wordml/sdtdatahash" xmlns:w16se="http://schemas.microsoft.com/office/word/2015/wordml/symex" xmlns:wpg="http://schemas.microsoft.com/office/word/2010/wordprocessingGroup" xmlns:wpi="http://schemas.microsoft.com/office/word/2010/wordprocessingInk" xmlns:wne="http://schemas.microsoft.com/office/word/2006/wordml" xmlns:wps="http://schemas.microsoft.com/office/word/2010/wordprocessingShape" mc:Ignorable="w14 w15 w16se w16cid w16 w16cex w16sdtdh wp14">
+<w:hdr xmlns:wpc="http://schemas.microsoft.com/office/word/2010/wordprocessingCanvas" xmlns:cx="http://schemas.microsoft.com/office/drawing/2014/chartex" xmlns:cx1="http://schemas.microsoft.com/office/drawing/2015/9/8/chartex" xmlns:cx2="http://schemas.microsoft.com/office/drawing/2015/10/21/chartex" xmlns:cx3="http://schemas.microsoft.com/office/drawing/2016/5/9/chartex" xmlns:cx4="http://schemas.microsoft.com/office/drawing/2016/5/10/chartex" xmlns:cx5="http://schemas.microsoft.com/office/drawing/2016/5/11/chartex" xmlns:cx6="http://schemas.microsoft.com/office/drawing/2016/5/12/chartex" xmlns:cx7="http://schemas.microsoft.com/office/drawing/2016/5/13/chartex" xmlns:cx8="http://schemas.microsoft.com/office/drawing/2016/5/14/chartex" xmlns:mc="http://schemas.openxmlformats.org/markup-compatibility/2006" xmlns:aink="http://schemas.microsoft.com/office/drawing/2016/ink" xmlns:am3d="http://schemas.microsoft.com/office/drawing/2017/model3d" xmlns:o="urn:schemas-microsoft-com:office:office" xmlns:oel="http://schemas.microsoft.com/office/2019/extlst" xmlns:r="http://schemas.openxmlformats.org/officeDocument/2006/relationships" xmlns:m="http://schemas.openxmlformats.org/officeDocument/2006/math" xmlns:v="urn:schemas-microsoft-com:vml" xmlns:wp14="http://schemas.microsoft.com/office/word/2010/wordprocessingDrawing" xmlns:wp="http://schemas.openxmlformats.org/drawingml/2006/wordprocessingDrawing" xmlns:w10="urn:schemas-microsoft-com:office:word" xmlns:w="http://schemas.openxmlformats.org/wordprocessingml/2006/main" xmlns:w14="http://schemas.microsoft.com/office/word/2010/wordml" xmlns:w15="http://schemas.microsoft.com/office/word/2012/wordml" xmlns:w16cex="http://schemas.microsoft.com/office/word/2018/wordml/cex" xmlns:w16cid="http://schemas.microsoft.com/office/word/2016/wordml/cid" xmlns:w16="http://schemas.microsoft.com/office/word/2018/wordml" xmlns:w16du="http://schemas.microsoft.com/office/word/2023/wordml/word16du" xmlns:w16sdtdh="http://schemas.microsoft.com/office/word/2020/wordml/sdtdatahash" xmlns:w16se="http://schemas.microsoft.com/office/word/2015/wordml/symex" xmlns:wpg="http://schemas.microsoft.com/office/word/2010/wordprocessingGroup" xmlns:wpi="http://schemas.microsoft.com/office/word/2010/wordprocessingInk" xmlns:wne="http://schemas.microsoft.com/office/word/2006/wordml" xmlns:wps="http://schemas.microsoft.com/office/word/2010/wordprocessingShape" mc:Ignorable="w14 w15 w16se w16cid w16 w16cex w16sdtdh w16du wp14">
   <w:p>
     <w:pPr>
       <w:pStyle w:val="a5"/>
@@ -1687,7 +1805,7 @@
 </file>
 
 <file path=word/header3.xml><?xml version="1.0" encoding="utf-8"?>
-<w:hdr xmlns:wpc="http://schemas.microsoft.com/office/word/2010/wordprocessingCanvas" xmlns:cx="http://schemas.microsoft.com/office/drawing/2014/chartex" xmlns:cx1="http://schemas.microsoft.com/office/drawing/2015/9/8/chartex" xmlns:cx2="http://schemas.microsoft.com/office/drawing/2015/10/21/chartex" xmlns:cx3="http://schemas.microsoft.com/office/drawing/2016/5/9/chartex" xmlns:cx4="http://schemas.microsoft.com/office/drawing/2016/5/10/chartex" xmlns:cx5="http://schemas.microsoft.com/office/drawing/2016/5/11/chartex" xmlns:cx6="http://schemas.microsoft.com/office/drawing/2016/5/12/chartex" xmlns:cx7="http://schemas.microsoft.com/office/drawing/2016/5/13/chartex" xmlns:cx8="http://schemas.microsoft.com/office/drawing/2016/5/14/chartex" xmlns:mc="http://schemas.openxmlformats.org/markup-compatibility/2006" xmlns:aink="http://schemas.microsoft.com/office/drawing/2016/ink" xmlns:am3d="http://schemas.microsoft.com/office/drawing/2017/model3d" xmlns:o="urn:schemas-microsoft-com:office:office" xmlns:oel="http://schemas.microsoft.com/office/2019/extlst" xmlns:r="http://schemas.openxmlformats.org/officeDocument/2006/relationships" xmlns:m="http://schemas.openxmlformats.org/officeDocument/2006/math" xmlns:v="urn:schemas-microsoft-com:vml" xmlns:wp14="http://schemas.microsoft.com/office/word/2010/wordprocessingDrawing" xmlns:wp="http://schemas.openxmlformats.org/drawingml/2006/wordprocessingDrawing" xmlns:w10="urn:schemas-microsoft-com:office:word" xmlns:w="http://schemas.openxmlformats.org/wordprocessingml/2006/main" xmlns:w14="http://schemas.microsoft.com/office/word/2010/wordml" xmlns:w15="http://schemas.microsoft.com/office/word/2012/wordml" xmlns:w16cex="http://schemas.microsoft.com/office/word/2018/wordml/cex" xmlns:w16cid="http://schemas.microsoft.com/office/word/2016/wordml/cid" xmlns:w16="http://schemas.microsoft.com/office/word/2018/wordml" xmlns:w16du="http://schemas.microsoft.com/office/word/2023/wordml/word16du" xmlns:w16sdtdh="http://schemas.microsoft.com/office/word/2020/wordml/sdtdatahash" xmlns:w16se="http://schemas.microsoft.com/office/word/2015/wordml/symex" xmlns:wpg="http://schemas.microsoft.com/office/word/2010/wordprocessingGroup" xmlns:wpi="http://schemas.microsoft.com/office/word/2010/wordprocessingInk" xmlns:wne="http://schemas.microsoft.com/office/word/2006/wordml" xmlns:wps="http://schemas.microsoft.com/office/word/2010/wordprocessingShape" mc:Ignorable="w14 w15 w16se w16cid w16 w16cex w16sdtdh wp14">
+<w:hdr xmlns:wpc="http://schemas.microsoft.com/office/word/2010/wordprocessingCanvas" xmlns:cx="http://schemas.microsoft.com/office/drawing/2014/chartex" xmlns:cx1="http://schemas.microsoft.com/office/drawing/2015/9/8/chartex" xmlns:cx2="http://schemas.microsoft.com/office/drawing/2015/10/21/chartex" xmlns:cx3="http://schemas.microsoft.com/office/drawing/2016/5/9/chartex" xmlns:cx4="http://schemas.microsoft.com/office/drawing/2016/5/10/chartex" xmlns:cx5="http://schemas.microsoft.com/office/drawing/2016/5/11/chartex" xmlns:cx6="http://schemas.microsoft.com/office/drawing/2016/5/12/chartex" xmlns:cx7="http://schemas.microsoft.com/office/drawing/2016/5/13/chartex" xmlns:cx8="http://schemas.microsoft.com/office/drawing/2016/5/14/chartex" xmlns:mc="http://schemas.openxmlformats.org/markup-compatibility/2006" xmlns:aink="http://schemas.microsoft.com/office/drawing/2016/ink" xmlns:am3d="http://schemas.microsoft.com/office/drawing/2017/model3d" xmlns:o="urn:schemas-microsoft-com:office:office" xmlns:oel="http://schemas.microsoft.com/office/2019/extlst" xmlns:r="http://schemas.openxmlformats.org/officeDocument/2006/relationships" xmlns:m="http://schemas.openxmlformats.org/officeDocument/2006/math" xmlns:v="urn:schemas-microsoft-com:vml" xmlns:wp14="http://schemas.microsoft.com/office/word/2010/wordprocessingDrawing" xmlns:wp="http://schemas.openxmlformats.org/drawingml/2006/wordprocessingDrawing" xmlns:w10="urn:schemas-microsoft-com:office:word" xmlns:w="http://schemas.openxmlformats.org/wordprocessingml/2006/main" xmlns:w14="http://schemas.microsoft.com/office/word/2010/wordml" xmlns:w15="http://schemas.microsoft.com/office/word/2012/wordml" xmlns:w16cex="http://schemas.microsoft.com/office/word/2018/wordml/cex" xmlns:w16cid="http://schemas.microsoft.com/office/word/2016/wordml/cid" xmlns:w16="http://schemas.microsoft.com/office/word/2018/wordml" xmlns:w16du="http://schemas.microsoft.com/office/word/2023/wordml/word16du" xmlns:w16sdtdh="http://schemas.microsoft.com/office/word/2020/wordml/sdtdatahash" xmlns:w16se="http://schemas.microsoft.com/office/word/2015/wordml/symex" xmlns:wpg="http://schemas.microsoft.com/office/word/2010/wordprocessingGroup" xmlns:wpi="http://schemas.microsoft.com/office/word/2010/wordprocessingInk" xmlns:wne="http://schemas.microsoft.com/office/word/2006/wordml" xmlns:wps="http://schemas.microsoft.com/office/word/2010/wordprocessingShape" mc:Ignorable="w14 w15 w16se w16cid w16 w16cex w16sdtdh w16du wp14">
   <w:p>
     <w:pPr>
       <w:pStyle w:val="a5"/>
@@ -1698,7 +1816,192 @@
 </file>
 
 <file path=word/numbering.xml><?xml version="1.0" encoding="utf-8"?>
-<w:numbering xmlns:w="http://schemas.openxmlformats.org/wordprocessingml/2006/main">
+<w:numbering xmlns:aink="http://schemas.microsoft.com/office/drawing/2016/ink" xmlns:am3d="http://schemas.microsoft.com/office/drawing/2017/model3d" xmlns:cx="http://schemas.microsoft.com/office/drawing/2014/chartex" xmlns:cx1="http://schemas.microsoft.com/office/drawing/2015/9/8/chartex" xmlns:cx2="http://schemas.microsoft.com/office/drawing/2015/10/21/chartex" xmlns:cx3="http://schemas.microsoft.com/office/drawing/2016/5/9/chartex" xmlns:cx4="http://schemas.microsoft.com/office/drawing/2016/5/10/chartex" xmlns:cx5="http://schemas.microsoft.com/office/drawing/2016/5/11/chartex" xmlns:cx6="http://schemas.microsoft.com/office/drawing/2016/5/12/chartex" xmlns:cx7="http://schemas.microsoft.com/office/drawing/2016/5/13/chartex" xmlns:cx8="http://schemas.microsoft.com/office/drawing/2016/5/14/chartex" xmlns:m="http://schemas.openxmlformats.org/officeDocument/2006/math" xmlns:mc="http://schemas.openxmlformats.org/markup-compatibility/2006" xmlns:o="urn:schemas-microsoft-com:office:office" xmlns:oel="http://schemas.microsoft.com/office/2019/extlst" xmlns:r="http://schemas.openxmlformats.org/officeDocument/2006/relationships" xmlns:v="urn:schemas-microsoft-com:vml" xmlns:w="http://schemas.openxmlformats.org/wordprocessingml/2006/main" xmlns:w10="urn:schemas-microsoft-com:office:word" xmlns:w14="http://schemas.microsoft.com/office/word/2010/wordml" xmlns:w15="http://schemas.microsoft.com/office/word/2012/wordml" xmlns:w16="http://schemas.microsoft.com/office/word/2018/wordml" xmlns:w16cex="http://schemas.microsoft.com/office/word/2018/wordml/cex" xmlns:w16cid="http://schemas.microsoft.com/office/word/2016/wordml/cid" xmlns:w16du="http://schemas.microsoft.com/office/word/2023/wordml/word16du" xmlns:w16sdtdh="http://schemas.microsoft.com/office/word/2020/wordml/sdtdatahash" xmlns:w16se="http://schemas.microsoft.com/office/word/2015/wordml/symex" xmlns:wne="http://schemas.microsoft.com/office/word/2006/wordml" xmlns:wp="http://schemas.openxmlformats.org/drawingml/2006/wordprocessingDrawing" xmlns:wp14="http://schemas.microsoft.com/office/word/2010/wordprocessingDrawing" xmlns:wpc="http://schemas.microsoft.com/office/word/2010/wordprocessingCanvas" xmlns:wpg="http://schemas.microsoft.com/office/word/2010/wordprocessingGroup" xmlns:wpi="http://schemas.microsoft.com/office/word/2010/wordprocessingInk" xmlns:wps="http://schemas.microsoft.com/office/word/2010/wordprocessingShape" mc:Ignorable="w14 w15 w16se w16cid w16 w16cex w16sdtdh w16du wp14">
+  <w:abstractNum w15:restartNumberingAfterBreak="0" w:abstractNumId="0">
+    <w:nsid w:val="FFFFFF7C"/>
+    <w:multiLevelType w:val="singleLevel"/>
+    <w:tmpl w:val="B3A8C3C6"/>
+    <w:lvl w:ilvl="0">
+      <w:start w:val="1"/>
+      <w:numFmt w:val="decimal"/>
+      <w:lvlText w:val="%1."/>
+      <w:lvlJc w:val="left"/>
+      <w:pPr>
+        <w:tabs>
+          <w:tab w:pos="2040" w:val="num"/>
+        </w:tabs>
+        <w:ind w:hanging="360" w:hangingChars="200" w:left="2040" w:leftChars="800"/>
+      </w:pPr>
+    </w:lvl>
+  </w:abstractNum>
+  <w:abstractNum w15:restartNumberingAfterBreak="0" w:abstractNumId="1">
+    <w:nsid w:val="FFFFFF7D"/>
+    <w:multiLevelType w:val="singleLevel"/>
+    <w:tmpl w:val="A1D4ECB6"/>
+    <w:lvl w:ilvl="0">
+      <w:start w:val="1"/>
+      <w:numFmt w:val="decimal"/>
+      <w:lvlText w:val="%1."/>
+      <w:lvlJc w:val="left"/>
+      <w:pPr>
+        <w:tabs>
+          <w:tab w:pos="1620" w:val="num"/>
+        </w:tabs>
+        <w:ind w:hanging="360" w:hangingChars="200" w:left="1620" w:leftChars="600"/>
+      </w:pPr>
+    </w:lvl>
+  </w:abstractNum>
+  <w:abstractNum w15:restartNumberingAfterBreak="0" w:abstractNumId="2">
+    <w:nsid w:val="FFFFFF7E"/>
+    <w:multiLevelType w:val="singleLevel"/>
+    <w:tmpl w:val="211EBD2E"/>
+    <w:lvl w:ilvl="0">
+      <w:start w:val="1"/>
+      <w:numFmt w:val="decimal"/>
+      <w:lvlText w:val="%1."/>
+      <w:lvlJc w:val="left"/>
+      <w:pPr>
+        <w:tabs>
+          <w:tab w:pos="1200" w:val="num"/>
+        </w:tabs>
+        <w:ind w:hanging="360" w:hangingChars="200" w:left="1200" w:leftChars="400"/>
+      </w:pPr>
+    </w:lvl>
+  </w:abstractNum>
+  <w:abstractNum w15:restartNumberingAfterBreak="0" w:abstractNumId="3">
+    <w:nsid w:val="FFFFFF7F"/>
+    <w:multiLevelType w:val="singleLevel"/>
+    <w:tmpl w:val="2E4684B8"/>
+    <w:lvl w:ilvl="0">
+      <w:start w:val="1"/>
+      <w:numFmt w:val="decimal"/>
+      <w:lvlText w:val="%1."/>
+      <w:lvlJc w:val="left"/>
+      <w:pPr>
+        <w:tabs>
+          <w:tab w:pos="780" w:val="num"/>
+        </w:tabs>
+        <w:ind w:hanging="360" w:hangingChars="200" w:left="780" w:leftChars="200"/>
+      </w:pPr>
+    </w:lvl>
+  </w:abstractNum>
+  <w:abstractNum w15:restartNumberingAfterBreak="0" w:abstractNumId="4">
+    <w:nsid w:val="FFFFFF80"/>
+    <w:multiLevelType w:val="singleLevel"/>
+    <w:tmpl w:val="0E8EBE28"/>
+    <w:lvl w:ilvl="0">
+      <w:start w:val="1"/>
+      <w:numFmt w:val="bullet"/>
+      <w:lvlText w:val=""/>
+      <w:lvlJc w:val="left"/>
+      <w:pPr>
+        <w:tabs>
+          <w:tab w:pos="2040" w:val="num"/>
+        </w:tabs>
+        <w:ind w:hanging="360" w:hangingChars="200" w:left="2040" w:leftChars="800"/>
+      </w:pPr>
+      <w:rPr>
+        <w:rFonts w:ascii="Wingdings" w:hAnsi="Wingdings" w:hint="default"/>
+      </w:rPr>
+    </w:lvl>
+  </w:abstractNum>
+  <w:abstractNum w15:restartNumberingAfterBreak="0" w:abstractNumId="5">
+    <w:nsid w:val="FFFFFF81"/>
+    <w:multiLevelType w:val="singleLevel"/>
+    <w:tmpl w:val="754C5FA0"/>
+    <w:lvl w:ilvl="0">
+      <w:start w:val="1"/>
+      <w:numFmt w:val="bullet"/>
+      <w:lvlText w:val=""/>
+      <w:lvlJc w:val="left"/>
+      <w:pPr>
+        <w:tabs>
+          <w:tab w:pos="1620" w:val="num"/>
+        </w:tabs>
+        <w:ind w:hanging="360" w:hangingChars="200" w:left="1620" w:leftChars="600"/>
+      </w:pPr>
+      <w:rPr>
+        <w:rFonts w:ascii="Wingdings" w:hAnsi="Wingdings" w:hint="default"/>
+      </w:rPr>
+    </w:lvl>
+  </w:abstractNum>
+  <w:abstractNum w15:restartNumberingAfterBreak="0" w:abstractNumId="6">
+    <w:nsid w:val="FFFFFF82"/>
+    <w:multiLevelType w:val="singleLevel"/>
+    <w:tmpl w:val="68FABD2A"/>
+    <w:lvl w:ilvl="0">
+      <w:start w:val="1"/>
+      <w:numFmt w:val="bullet"/>
+      <w:lvlText w:val=""/>
+      <w:lvlJc w:val="left"/>
+      <w:pPr>
+        <w:tabs>
+          <w:tab w:pos="1200" w:val="num"/>
+        </w:tabs>
+        <w:ind w:hanging="360" w:hangingChars="200" w:left="1200" w:leftChars="400"/>
+      </w:pPr>
+      <w:rPr>
+        <w:rFonts w:ascii="Wingdings" w:hAnsi="Wingdings" w:hint="default"/>
+      </w:rPr>
+    </w:lvl>
+  </w:abstractNum>
+  <w:abstractNum w15:restartNumberingAfterBreak="0" w:abstractNumId="7">
+    <w:nsid w:val="FFFFFF83"/>
+    <w:multiLevelType w:val="singleLevel"/>
+    <w:tmpl w:val="95AEE2B2"/>
+    <w:lvl w:ilvl="0">
+      <w:start w:val="1"/>
+      <w:numFmt w:val="bullet"/>
+      <w:lvlText w:val=""/>
+      <w:lvlJc w:val="left"/>
+      <w:pPr>
+        <w:tabs>
+          <w:tab w:pos="780" w:val="num"/>
+        </w:tabs>
+        <w:ind w:hanging="360" w:hangingChars="200" w:left="780" w:leftChars="200"/>
+      </w:pPr>
+      <w:rPr>
+        <w:rFonts w:ascii="Wingdings" w:hAnsi="Wingdings" w:hint="default"/>
+      </w:rPr>
+    </w:lvl>
+  </w:abstractNum>
+  <w:abstractNum w15:restartNumberingAfterBreak="0" w:abstractNumId="8">
+    <w:nsid w:val="FFFFFF88"/>
+    <w:multiLevelType w:val="singleLevel"/>
+    <w:tmpl w:val="FBA6C650"/>
+    <w:lvl w:ilvl="0">
+      <w:start w:val="1"/>
+      <w:numFmt w:val="decimal"/>
+      <w:lvlText w:val="%1."/>
+      <w:lvlJc w:val="left"/>
+      <w:pPr>
+        <w:tabs>
+          <w:tab w:pos="360" w:val="num"/>
+        </w:tabs>
+        <w:ind w:hanging="360" w:hangingChars="200" w:left="360"/>
+      </w:pPr>
+    </w:lvl>
+  </w:abstractNum>
+  <w:abstractNum w15:restartNumberingAfterBreak="0" w:abstractNumId="9">
+    <w:nsid w:val="FFFFFF89"/>
+    <w:multiLevelType w:val="singleLevel"/>
+    <w:tmpl w:val="4DECC0E8"/>
+    <w:lvl w:ilvl="0">
+      <w:start w:val="1"/>
+      <w:numFmt w:val="bullet"/>
+      <w:lvlText w:val=""/>
+      <w:lvlJc w:val="left"/>
+      <w:pPr>
+        <w:tabs>
+          <w:tab w:pos="360" w:val="num"/>
+        </w:tabs>
+        <w:ind w:hanging="360" w:hangingChars="200" w:left="360"/>
+      </w:pPr>
+      <w:rPr>
+        <w:rFonts w:ascii="Wingdings" w:hAnsi="Wingdings" w:hint="default"/>
+      </w:rPr>
+    </w:lvl>
+  </w:abstractNum>
   <w:abstractNum w:abstractNumId="990">
     <w:nsid w:val="0000A990"/>
     <w:multiLevelType w:val="multilevel"/>
@@ -1775,6 +2078,81 @@
       </w:pPr>
     </w:lvl>
   </w:abstractNum>
+  <w:num w16cid:durableId="2048480083" w:numId="1">
+    <w:abstractNumId w:val="9"/>
+  </w:num>
+  <w:num w16cid:durableId="102963102" w:numId="2">
+    <w:abstractNumId w:val="8"/>
+  </w:num>
+  <w:num w16cid:durableId="1594246375" w:numId="3">
+    <w:abstractNumId w:val="7"/>
+  </w:num>
+  <w:num w16cid:durableId="1008751272" w:numId="4">
+    <w:abstractNumId w:val="6"/>
+  </w:num>
+  <w:num w16cid:durableId="216167873" w:numId="5">
+    <w:abstractNumId w:val="5"/>
+  </w:num>
+  <w:num w16cid:durableId="793643141" w:numId="6">
+    <w:abstractNumId w:val="4"/>
+  </w:num>
+  <w:num w16cid:durableId="656497674" w:numId="7">
+    <w:abstractNumId w:val="3"/>
+  </w:num>
+  <w:num w16cid:durableId="1157964845" w:numId="8">
+    <w:abstractNumId w:val="2"/>
+  </w:num>
+  <w:num w16cid:durableId="959335615" w:numId="9">
+    <w:abstractNumId w:val="1"/>
+  </w:num>
+  <w:num w16cid:durableId="1171675066" w:numId="10">
+    <w:abstractNumId w:val="0"/>
+  </w:num>
+  <w:num w16cid:durableId="662777431" w:numId="11">
+    <w:abstractNumId w:val="8"/>
+  </w:num>
+  <w:num w16cid:durableId="1014113103" w:numId="12">
+    <w:abstractNumId w:val="3"/>
+  </w:num>
+  <w:num w16cid:durableId="405078725" w:numId="13">
+    <w:abstractNumId w:val="2"/>
+  </w:num>
+  <w:num w16cid:durableId="1647004023" w:numId="14">
+    <w:abstractNumId w:val="1"/>
+  </w:num>
+  <w:num w16cid:durableId="2145075599" w:numId="15">
+    <w:abstractNumId w:val="0"/>
+  </w:num>
+  <w:num w16cid:durableId="1038239529" w:numId="16">
+    <w:abstractNumId w:val="8"/>
+  </w:num>
+  <w:num w16cid:durableId="1940482389" w:numId="17">
+    <w:abstractNumId w:val="3"/>
+  </w:num>
+  <w:num w16cid:durableId="1679575145" w:numId="18">
+    <w:abstractNumId w:val="2"/>
+  </w:num>
+  <w:num w16cid:durableId="1716924874" w:numId="19">
+    <w:abstractNumId w:val="1"/>
+  </w:num>
+  <w:num w16cid:durableId="325519017" w:numId="20">
+    <w:abstractNumId w:val="0"/>
+  </w:num>
+  <w:num w16cid:durableId="978923976" w:numId="21">
+    <w:abstractNumId w:val="8"/>
+  </w:num>
+  <w:num w16cid:durableId="679545099" w:numId="22">
+    <w:abstractNumId w:val="3"/>
+  </w:num>
+  <w:num w16cid:durableId="1536037949" w:numId="23">
+    <w:abstractNumId w:val="2"/>
+  </w:num>
+  <w:num w16cid:durableId="1456371518" w:numId="24">
+    <w:abstractNumId w:val="1"/>
+  </w:num>
+  <w:num w16cid:durableId="1225524526" w:numId="25">
+    <w:abstractNumId w:val="0"/>
+  </w:num>
   <w:num w:numId="1000">
     <w:abstractNumId w:val="990"/>
   </w:num>
@@ -1782,7 +2160,7 @@
 </file>
 
 <file path=word/styles.xml><?xml version="1.0" encoding="utf-8"?>
-<w:styles xmlns:mc="http://schemas.openxmlformats.org/markup-compatibility/2006" xmlns:r="http://schemas.openxmlformats.org/officeDocument/2006/relationships" xmlns:w="http://schemas.openxmlformats.org/wordprocessingml/2006/main" xmlns:w14="http://schemas.microsoft.com/office/word/2010/wordml" xmlns:w15="http://schemas.microsoft.com/office/word/2012/wordml" xmlns:w16="http://schemas.microsoft.com/office/word/2018/wordml" xmlns:w16cex="http://schemas.microsoft.com/office/word/2018/wordml/cex" xmlns:w16cid="http://schemas.microsoft.com/office/word/2016/wordml/cid" xmlns:w16sdtdh="http://schemas.microsoft.com/office/word/2020/wordml/sdtdatahash" xmlns:w16se="http://schemas.microsoft.com/office/word/2015/wordml/symex" mc:Ignorable="w14 w15 w16se w16cid w16 w16cex w16sdtdh">
+<w:styles xmlns:mc="http://schemas.openxmlformats.org/markup-compatibility/2006" xmlns:r="http://schemas.openxmlformats.org/officeDocument/2006/relationships" xmlns:w="http://schemas.openxmlformats.org/wordprocessingml/2006/main" xmlns:w14="http://schemas.microsoft.com/office/word/2010/wordml" xmlns:w15="http://schemas.microsoft.com/office/word/2012/wordml" xmlns:w16="http://schemas.microsoft.com/office/word/2018/wordml" xmlns:w16cex="http://schemas.microsoft.com/office/word/2018/wordml/cex" xmlns:w16cid="http://schemas.microsoft.com/office/word/2016/wordml/cid" xmlns:w16du="http://schemas.microsoft.com/office/word/2023/wordml/word16du" xmlns:w16sdtdh="http://schemas.microsoft.com/office/word/2020/wordml/sdtdatahash" xmlns:w16se="http://schemas.microsoft.com/office/word/2015/wordml/symex" mc:Ignorable="w14 w15 w16se w16cid w16 w16cex w16sdtdh w16du">
   <w:docDefaults>
     <w:rPrDefault>
       <w:rPr>
@@ -2173,13 +2551,14 @@
   <w:style w:default="1" w:styleId="a" w:type="paragraph">
     <w:name w:val="Normal"/>
     <w:qFormat/>
-    <w:rsid w:val="0014782A"/>
+    <w:rsid w:val="002D4E76"/>
     <w:pPr>
       <w:spacing w:line="360" w:lineRule="auto"/>
       <w:ind w:firstLine="200" w:firstLineChars="200"/>
       <w:jc w:val="both"/>
     </w:pPr>
     <w:rPr>
+      <w:rFonts w:eastAsia="宋体"/>
       <w:sz w:val="24"/>
       <w:szCs w:val="24"/>
       <w:lang w:eastAsia="ja-JP" w:val="de-DE"/>
@@ -2211,12 +2590,13 @@
     <w:uiPriority w:val="9"/>
     <w:unhideWhenUsed/>
     <w:qFormat/>
-    <w:rsid w:val="004363EA"/>
+    <w:rsid w:val="00536AFB"/>
     <w:pPr>
       <w:spacing w:line="360" w:lineRule="auto"/>
       <w:outlineLvl w:val="1"/>
     </w:pPr>
     <w:rPr>
+      <w:rFonts w:eastAsia="宋体"/>
       <w:b/>
       <w:noProof/>
       <w:sz w:val="30"/>
@@ -2231,12 +2611,13 @@
     <w:uiPriority w:val="9"/>
     <w:unhideWhenUsed/>
     <w:qFormat/>
-    <w:rsid w:val="004363EA"/>
+    <w:rsid w:val="00536AFB"/>
     <w:pPr>
       <w:spacing w:line="360" w:lineRule="auto"/>
       <w:outlineLvl w:val="2"/>
     </w:pPr>
     <w:rPr>
+      <w:rFonts w:eastAsia="宋体"/>
       <w:b/>
       <w:sz w:val="24"/>
       <w:szCs w:val="24"/>
@@ -2273,7 +2654,7 @@
   <w:style w:customStyle="1" w:styleId="History" w:type="paragraph">
     <w:name w:val="History"/>
     <w:basedOn w:val="a"/>
-    <w:rsid w:val="005B291B"/>
+    <w:rsid w:val="00536AFB"/>
     <w:pPr>
       <w:spacing w:after="460" w:before="230" w:line="180" w:lineRule="exact"/>
       <w:jc w:val="right"/>
@@ -2294,7 +2675,6 @@
       <w:jc w:val="left"/>
     </w:pPr>
     <w:rPr>
-      <w:rFonts w:eastAsia="宋体"/>
       <w:sz w:val="15"/>
       <w:szCs w:val="14"/>
       <w:lang w:val="en-GB"/>
@@ -2303,7 +2683,7 @@
   <w:style w:customStyle="1" w:styleId="HExperimentalSection" w:type="paragraph">
     <w:name w:val="HExperimental_Section"/>
     <w:basedOn w:val="a"/>
-    <w:rsid w:val="005B291B"/>
+    <w:rsid w:val="00536AFB"/>
     <w:pPr>
       <w:spacing w:after="230" w:before="460" w:line="230" w:lineRule="atLeast"/>
     </w:pPr>
@@ -2315,7 +2695,7 @@
   <w:style w:customStyle="1" w:styleId="ExperimentalSection" w:type="paragraph">
     <w:name w:val="ExperimentalSection"/>
     <w:basedOn w:val="a"/>
-    <w:rsid w:val="005B291B"/>
+    <w:rsid w:val="00536AFB"/>
     <w:pPr>
       <w:spacing w:after="240" w:line="200" w:lineRule="exact"/>
       <w:ind w:firstLine="170"/>
@@ -2330,7 +2710,7 @@
     <w:name w:val="FNB"/>
     <w:basedOn w:val="a"/>
     <w:link w:val="FNBChar"/>
-    <w:rsid w:val="005B291B"/>
+    <w:rsid w:val="00536AFB"/>
     <w:pPr>
       <w:widowControl w:val="0"/>
       <w:spacing w:after="40" w:line="160" w:lineRule="exact"/>
@@ -2346,22 +2726,22 @@
   <w:style w:customStyle="1" w:styleId="FNBChar" w:type="character">
     <w:name w:val="FNB Char"/>
     <w:link w:val="FNB"/>
-    <w:rsid w:val="005B291B"/>
-    <w:rPr>
-      <w:rFonts w:ascii="Times" w:hAnsi="Times"/>
+    <w:rsid w:val="00536AFB"/>
+    <w:rPr>
+      <w:rFonts w:ascii="Times" w:eastAsia="宋体" w:hAnsi="Times"/>
       <w:sz w:val="14"/>
       <w:szCs w:val="3276"/>
-      <w:lang w:bidi="ar-SA" w:eastAsia="de-DE" w:val="en-GB"/>
+      <w:lang w:eastAsia="de-DE"/>
     </w:rPr>
   </w:style>
   <w:style w:customStyle="1" w:styleId="Ack" w:type="paragraph">
     <w:name w:val="Ack"/>
     <w:basedOn w:val="a"/>
-    <w:rsid w:val="005B291B"/>
+    <w:rsid w:val="00536AFB"/>
   </w:style>
   <w:style w:customStyle="1" w:styleId="TableCaption" w:type="paragraph">
     <w:name w:val="TableCaption"/>
-    <w:rsid w:val="0014782A"/>
+    <w:rsid w:val="00536AFB"/>
     <w:pPr>
       <w:spacing w:after="120"/>
       <w:jc w:val="center"/>
@@ -2377,7 +2757,7 @@
   <w:style w:customStyle="1" w:styleId="TableHead" w:type="paragraph">
     <w:name w:val="TableHead"/>
     <w:basedOn w:val="TableCaption"/>
-    <w:rsid w:val="006511FB"/>
+    <w:rsid w:val="00536AFB"/>
     <w:pPr>
       <w:pBdr>
         <w:top w:color="FFFFFF" w:space="4" w:sz="4" w:val="single"/>
@@ -2401,15 +2781,18 @@
   <w:style w:customStyle="1" w:styleId="TableFoot" w:type="paragraph">
     <w:name w:val="TableFoot"/>
     <w:basedOn w:val="TableBody"/>
-    <w:rsid w:val="006511FB"/>
+    <w:rsid w:val="00536AFB"/>
     <w:pPr>
       <w:spacing w:after="60" w:before="60"/>
     </w:pPr>
+    <w:rPr>
+      <w:sz w:val="18"/>
+    </w:rPr>
   </w:style>
   <w:style w:customStyle="1" w:styleId="SchemeCaption" w:type="paragraph">
     <w:name w:val="SchemeCaption"/>
     <w:basedOn w:val="a"/>
-    <w:rsid w:val="006511FB"/>
+    <w:rsid w:val="00536AFB"/>
     <w:pPr>
       <w:spacing w:after="460" w:before="230" w:line="190" w:lineRule="exact"/>
     </w:pPr>
@@ -2440,7 +2823,7 @@
     <w:name w:val="STOE"/>
     <w:basedOn w:val="a"/>
     <w:link w:val="STOEChar1"/>
-    <w:rsid w:val="00D81375"/>
+    <w:rsid w:val="00536AFB"/>
     <w:pPr>
       <w:widowControl w:val="0"/>
       <w:spacing w:line="236" w:lineRule="exact"/>
@@ -2456,12 +2839,12 @@
   <w:style w:customStyle="1" w:styleId="STOEChar1" w:type="character">
     <w:name w:val="STOE Char1"/>
     <w:link w:val="STOE"/>
-    <w:rsid w:val="00D81375"/>
-    <w:rPr>
-      <w:rFonts w:ascii="Times" w:hAnsi="Times"/>
+    <w:rsid w:val="00536AFB"/>
+    <w:rPr>
+      <w:rFonts w:ascii="Times" w:eastAsia="宋体" w:hAnsi="Times"/>
       <w:sz w:val="18"/>
       <w:szCs w:val="3276"/>
-      <w:lang w:bidi="ar-SA" w:eastAsia="de-DE" w:val="en-GB"/>
+      <w:lang w:eastAsia="de-DE"/>
     </w:rPr>
   </w:style>
   <w:style w:styleId="a4" w:type="paragraph">
@@ -2506,7 +2889,7 @@
   <w:style w:customStyle="1" w:styleId="Title1" w:type="paragraph">
     <w:name w:val="Title1"/>
     <w:basedOn w:val="a"/>
-    <w:rsid w:val="00004A23"/>
+    <w:rsid w:val="00536AFB"/>
     <w:rPr>
       <w:b/>
       <w:lang w:val="en-US"/>
@@ -2530,7 +2913,7 @@
   <w:style w:customStyle="1" w:styleId="dedication" w:type="paragraph">
     <w:name w:val="dedication"/>
     <w:basedOn w:val="a"/>
-    <w:rsid w:val="00004A23"/>
+    <w:rsid w:val="00536AFB"/>
     <w:rPr>
       <w:i/>
       <w:lang w:val="en-US"/>
@@ -2539,15 +2922,16 @@
   <w:style w:customStyle="1" w:styleId="Addresses" w:type="paragraph">
     <w:name w:val="Addresses"/>
     <w:basedOn w:val="a"/>
-    <w:rsid w:val="00004A23"/>
-    <w:rPr>
+    <w:rsid w:val="00536AFB"/>
+    <w:rPr>
+      <w:sz w:val="18"/>
       <w:lang w:val="en-US"/>
     </w:rPr>
   </w:style>
   <w:style w:customStyle="1" w:styleId="Acknowledgements" w:type="paragraph">
     <w:name w:val="Acknowledgements"/>
     <w:basedOn w:val="a"/>
-    <w:rsid w:val="00004A23"/>
+    <w:rsid w:val="00536AFB"/>
     <w:rPr>
       <w:lang w:val="en-US"/>
     </w:rPr>
@@ -2555,7 +2939,7 @@
   <w:style w:customStyle="1" w:styleId="Abstract" w:type="paragraph">
     <w:name w:val="Abstract"/>
     <w:autoRedefine/>
-    <w:rsid w:val="009E17C2"/>
+    <w:rsid w:val="00536AFB"/>
     <w:pPr>
       <w:spacing w:line="360" w:lineRule="auto"/>
       <w:ind w:left="400" w:leftChars="400" w:right="400" w:rightChars="400"/>
@@ -2572,7 +2956,7 @@
     <w:name w:val="Head 1"/>
     <w:basedOn w:val="a"/>
     <w:autoRedefine/>
-    <w:rsid w:val="00415C4E"/>
+    <w:rsid w:val="00536AFB"/>
     <w:rPr>
       <w:b/>
       <w:lang w:val="en-US"/>
@@ -2582,7 +2966,7 @@
     <w:name w:val="Head 2"/>
     <w:basedOn w:val="a"/>
     <w:autoRedefine/>
-    <w:rsid w:val="00004A23"/>
+    <w:rsid w:val="00536AFB"/>
     <w:rPr>
       <w:i/>
       <w:lang w:val="en-US"/>
@@ -2591,7 +2975,7 @@
   <w:style w:customStyle="1" w:styleId="dates" w:type="paragraph">
     <w:name w:val="dates"/>
     <w:basedOn w:val="a"/>
-    <w:rsid w:val="00004A23"/>
+    <w:rsid w:val="00536AFB"/>
     <w:pPr>
       <w:jc w:val="right"/>
     </w:pPr>
@@ -2602,7 +2986,7 @@
   <w:style w:customStyle="1" w:styleId="Literature" w:type="paragraph">
     <w:name w:val="Literature"/>
     <w:basedOn w:val="a"/>
-    <w:rsid w:val="00004A23"/>
+    <w:rsid w:val="00536AFB"/>
     <w:pPr>
       <w:spacing w:line="480" w:lineRule="auto"/>
     </w:pPr>
@@ -2610,7 +2994,7 @@
   <w:style w:customStyle="1" w:styleId="Legend" w:type="paragraph">
     <w:name w:val="Legend"/>
     <w:basedOn w:val="a"/>
-    <w:rsid w:val="00004A23"/>
+    <w:rsid w:val="00536AFB"/>
     <w:rPr>
       <w:lang w:val="en-US"/>
     </w:rPr>
@@ -2619,7 +3003,7 @@
     <w:name w:val="Main Text"/>
     <w:basedOn w:val="a"/>
     <w:link w:val="MainTextChar"/>
-    <w:rsid w:val="00004A23"/>
+    <w:rsid w:val="00536AFB"/>
     <w:pPr>
       <w:spacing w:line="480" w:lineRule="auto"/>
     </w:pPr>
@@ -2630,10 +3014,33 @@
   <w:style w:customStyle="1" w:styleId="Tableofcontents" w:type="paragraph">
     <w:name w:val="Table of contents"/>
     <w:autoRedefine/>
-    <w:rsid w:val="00B71641"/>
+    <w:rsid w:val="00536AFB"/>
     <w:pPr>
       <w:jc w:val="center"/>
     </w:pPr>
+    <w:rPr>
+      <w:rFonts w:eastAsia="宋体"/>
+      <w:sz w:val="21"/>
+      <w:szCs w:val="24"/>
+      <w:lang w:eastAsia="ja-JP" w:val="en-US"/>
+    </w:rPr>
+  </w:style>
+  <w:style w:customStyle="1" w:styleId="ExperimentalText" w:type="paragraph">
+    <w:name w:val="Experimental Text"/>
+    <w:basedOn w:val="a"/>
+    <w:link w:val="ExperimentalTextChar"/>
+    <w:rsid w:val="00536AFB"/>
+    <w:pPr>
+      <w:spacing w:line="480" w:lineRule="auto"/>
+    </w:pPr>
+    <w:rPr>
+      <w:lang w:val="en-US"/>
+    </w:rPr>
+  </w:style>
+  <w:style w:customStyle="1" w:styleId="ExperimentalTextChar" w:type="character">
+    <w:name w:val="Experimental Text Char"/>
+    <w:link w:val="ExperimentalText"/>
+    <w:rsid w:val="00536AFB"/>
     <w:rPr>
       <w:rFonts w:eastAsia="宋体"/>
       <w:sz w:val="24"/>
@@ -2641,44 +3048,21 @@
       <w:lang w:eastAsia="ja-JP" w:val="en-US"/>
     </w:rPr>
   </w:style>
-  <w:style w:customStyle="1" w:styleId="ExperimentalText" w:type="paragraph">
-    <w:name w:val="Experimental Text"/>
-    <w:basedOn w:val="a"/>
-    <w:link w:val="ExperimentalTextChar"/>
-    <w:rsid w:val="00004A23"/>
-    <w:pPr>
-      <w:spacing w:line="480" w:lineRule="auto"/>
-    </w:pPr>
-    <w:rPr>
-      <w:lang w:val="en-US"/>
-    </w:rPr>
-  </w:style>
-  <w:style w:customStyle="1" w:styleId="ExperimentalTextChar" w:type="character">
-    <w:name w:val="Experimental Text Char"/>
-    <w:link w:val="ExperimentalText"/>
-    <w:rsid w:val="00004A23"/>
-    <w:rPr>
-      <w:rFonts w:eastAsia="MS Mincho"/>
-      <w:sz w:val="24"/>
-      <w:szCs w:val="24"/>
-      <w:lang w:bidi="ar-SA" w:eastAsia="ja-JP" w:val="en-US"/>
-    </w:rPr>
-  </w:style>
   <w:style w:customStyle="1" w:styleId="MainTextChar" w:type="character">
     <w:name w:val="Main Text Char"/>
     <w:link w:val="MainText"/>
-    <w:rsid w:val="00004A23"/>
-    <w:rPr>
-      <w:rFonts w:eastAsia="MS Mincho"/>
+    <w:rsid w:val="00536AFB"/>
+    <w:rPr>
+      <w:rFonts w:eastAsia="宋体"/>
       <w:sz w:val="24"/>
       <w:szCs w:val="24"/>
-      <w:lang w:bidi="ar-SA" w:eastAsia="ja-JP" w:val="en-US"/>
+      <w:lang w:eastAsia="ja-JP" w:val="en-US"/>
     </w:rPr>
   </w:style>
   <w:style w:customStyle="1" w:styleId="Title2" w:type="paragraph">
     <w:name w:val="Title2"/>
     <w:basedOn w:val="a"/>
-    <w:rsid w:val="002D16A0"/>
+    <w:rsid w:val="00536AFB"/>
     <w:rPr>
       <w:b/>
       <w:lang w:val="en-US"/>
@@ -2688,7 +3072,7 @@
     <w:name w:val="Dedication"/>
     <w:basedOn w:val="a"/>
     <w:autoRedefine/>
-    <w:rsid w:val="00322D5B"/>
+    <w:rsid w:val="00536AFB"/>
     <w:rPr>
       <w:lang w:val="en-US"/>
     </w:rPr>
@@ -2698,7 +3082,7 @@
     <w:basedOn w:val="a"/>
     <w:link w:val="MaintextChar0"/>
     <w:autoRedefine/>
-    <w:rsid w:val="0019723B"/>
+    <w:rsid w:val="00536AFB"/>
     <w:pPr>
       <w:spacing w:line="480" w:lineRule="auto"/>
     </w:pPr>
@@ -2709,8 +3093,9 @@
   <w:style w:customStyle="1" w:styleId="MaintextChar0" w:type="character">
     <w:name w:val="Main text Char"/>
     <w:link w:val="Maintext0"/>
-    <w:rsid w:val="0019723B"/>
-    <w:rPr>
+    <w:rsid w:val="00536AFB"/>
+    <w:rPr>
+      <w:rFonts w:eastAsia="宋体"/>
       <w:sz w:val="24"/>
       <w:szCs w:val="24"/>
       <w:lang w:eastAsia="ja-JP" w:val="en-US"/>
@@ -2720,7 +3105,7 @@
     <w:name w:val="Biography"/>
     <w:basedOn w:val="a"/>
     <w:autoRedefine/>
-    <w:rsid w:val="00562E2B"/>
+    <w:rsid w:val="00536AFB"/>
     <w:rPr>
       <w:i/>
       <w:lang w:val="en-US"/>
@@ -2827,8 +3212,9 @@
     <w:basedOn w:val="a0"/>
     <w:link w:val="2"/>
     <w:uiPriority w:val="9"/>
-    <w:rsid w:val="004363EA"/>
-    <w:rPr>
+    <w:rsid w:val="00536AFB"/>
+    <w:rPr>
+      <w:rFonts w:eastAsia="宋体"/>
       <w:b/>
       <w:noProof/>
       <w:sz w:val="30"/>
@@ -2841,8 +3227,9 @@
     <w:basedOn w:val="a0"/>
     <w:link w:val="3"/>
     <w:uiPriority w:val="9"/>
-    <w:rsid w:val="004363EA"/>
-    <w:rPr>
+    <w:rsid w:val="00536AFB"/>
+    <w:rPr>
+      <w:rFonts w:eastAsia="宋体"/>
       <w:b/>
       <w:sz w:val="24"/>
       <w:szCs w:val="24"/>
@@ -2904,13 +3291,13 @@
     <w:link w:val="af0"/>
     <w:uiPriority w:val="10"/>
     <w:qFormat/>
-    <w:rsid w:val="00C77907"/>
+    <w:rsid w:val="00536AFB"/>
     <w:pPr>
       <w:spacing w:after="60" w:before="240" w:line="360" w:lineRule="auto"/>
       <w:jc w:val="center"/>
     </w:pPr>
     <w:rPr>
-      <w:rFonts w:cstheme="majorBidi" w:eastAsia="Times New Roman"/>
+      <w:rFonts w:cstheme="majorBidi" w:eastAsia="黑体"/>
       <w:b/>
       <w:bCs/>
       <w:sz w:val="32"/>
@@ -2923,9 +3310,9 @@
     <w:basedOn w:val="a0"/>
     <w:link w:val="af"/>
     <w:uiPriority w:val="10"/>
-    <w:rsid w:val="00C77907"/>
-    <w:rPr>
-      <w:rFonts w:cstheme="majorBidi" w:eastAsia="Times New Roman"/>
+    <w:rsid w:val="00536AFB"/>
+    <w:rPr>
+      <w:rFonts w:cstheme="majorBidi" w:eastAsia="黑体"/>
       <w:b/>
       <w:bCs/>
       <w:sz w:val="32"/>
@@ -2955,16 +3342,77 @@
     <w:name w:val="FigureCaption"/>
     <w:next w:val="a"/>
     <w:qFormat/>
-    <w:rsid w:val="00DF528A"/>
+    <w:rsid w:val="00536AFB"/>
     <w:pPr>
       <w:jc w:val="center"/>
     </w:pPr>
     <w:rPr>
-      <w:rFonts w:ascii="等线" w:cstheme="majorBidi" w:eastAsia="黑体" w:hAnsi="等线"/>
+      <w:rFonts w:cstheme="majorBidi" w:eastAsia="宋体"/>
       <w:b/>
       <w:bCs/>
       <w:sz w:val="21"/>
       <w:szCs w:val="32"/>
+      <w:lang w:eastAsia="ja-JP" w:val="de-DE"/>
+    </w:rPr>
+  </w:style>
+  <w:style w:styleId="af1" w:type="paragraph">
+    <w:name w:val="No Spacing"/>
+    <w:uiPriority w:val="1"/>
+    <w:qFormat/>
+    <w:rsid w:val="002D4E76"/>
+    <w:pPr>
+      <w:ind w:firstLine="200" w:firstLineChars="200"/>
+      <w:jc w:val="both"/>
+    </w:pPr>
+    <w:rPr>
+      <w:rFonts w:eastAsia="宋体"/>
+      <w:sz w:val="24"/>
+      <w:szCs w:val="24"/>
+      <w:lang w:eastAsia="ja-JP" w:val="de-DE"/>
+    </w:rPr>
+  </w:style>
+  <w:style w:styleId="af2" w:type="paragraph">
+    <w:name w:val="List Paragraph"/>
+    <w:basedOn w:val="a"/>
+    <w:uiPriority w:val="34"/>
+    <w:qFormat/>
+    <w:rsid w:val="002D4E76"/>
+    <w:pPr>
+      <w:ind w:firstLine="420"/>
+    </w:pPr>
+  </w:style>
+  <w:style w:styleId="af3" w:type="paragraph">
+    <w:name w:val="Quote"/>
+    <w:basedOn w:val="a"/>
+    <w:next w:val="a"/>
+    <w:link w:val="af4"/>
+    <w:uiPriority w:val="29"/>
+    <w:qFormat/>
+    <w:rsid w:val="002D4E76"/>
+    <w:pPr>
+      <w:spacing w:after="160" w:before="200"/>
+      <w:ind w:left="864" w:right="864"/>
+      <w:jc w:val="center"/>
+    </w:pPr>
+    <w:rPr>
+      <w:i/>
+      <w:iCs/>
+      <w:color w:themeColor="text1" w:themeTint="BF" w:val="404040"/>
+    </w:rPr>
+  </w:style>
+  <w:style w:customStyle="1" w:styleId="af4" w:type="character">
+    <w:name w:val="引用 字符"/>
+    <w:basedOn w:val="a0"/>
+    <w:link w:val="af3"/>
+    <w:uiPriority w:val="29"/>
+    <w:rsid w:val="002D4E76"/>
+    <w:rPr>
+      <w:rFonts w:eastAsia="宋体"/>
+      <w:i/>
+      <w:iCs/>
+      <w:color w:themeColor="text1" w:themeTint="BF" w:val="404040"/>
+      <w:sz w:val="24"/>
+      <w:szCs w:val="24"/>
       <w:lang w:eastAsia="ja-JP" w:val="de-DE"/>
     </w:rPr>
   </w:style>

</xml_diff>